<commit_message>
Cambios de formatos (Ortografia y versiones)
</commit_message>
<xml_diff>
--- a/Reporte de Estatus/Formatos/Formato Minuta Reporte de Estatus.docx
+++ b/Reporte de Estatus/Formatos/Formato Minuta Reporte de Estatus.docx
@@ -11,7 +11,6 @@
           <w:szCs w:val="48"/>
         </w:rPr>
       </w:pPr>
-      <w:bookmarkStart w:id="0" w:name="_GoBack"/>
       <w:r>
         <w:rPr>
           <w:b/>
@@ -21,7 +20,6 @@
         <w:t>Minuta</w:t>
       </w:r>
     </w:p>
-    <w:bookmarkEnd w:id="0"/>
     <w:p>
       <w:pPr>
         <w:jc w:val="center"/>
@@ -569,7 +567,12 @@
     </w:p>
     <w:p/>
     <w:sectPr>
-      <w:headerReference w:type="default" r:id="rId7"/>
+      <w:headerReference w:type="even" r:id="rId7"/>
+      <w:headerReference w:type="default" r:id="rId8"/>
+      <w:footerReference w:type="even" r:id="rId9"/>
+      <w:footerReference w:type="default" r:id="rId10"/>
+      <w:headerReference w:type="first" r:id="rId11"/>
+      <w:footerReference w:type="first" r:id="rId12"/>
       <w:pgSz w:w="11909" w:h="16834"/>
       <w:pgMar w:top="720" w:right="720" w:bottom="720" w:left="720" w:header="0" w:footer="720" w:gutter="0"/>
       <w:pgNumType w:start="1"/>
@@ -605,6 +608,36 @@
 </w:endnotes>
 </file>
 
+<file path=word/footer1.xml><?xml version="1.0" encoding="utf-8"?>
+<w:ftr xmlns:wpc="http://schemas.microsoft.com/office/word/2010/wordprocessingCanvas" xmlns:mo="http://schemas.microsoft.com/office/mac/office/2008/main" xmlns:mc="http://schemas.openxmlformats.org/markup-compatibility/2006" xmlns:mv="urn:schemas-microsoft-com:mac:vml" xmlns:o="urn:schemas-microsoft-com:office:office" xmlns:r="http://schemas.openxmlformats.org/officeDocument/2006/relationships" xmlns:m="http://schemas.openxmlformats.org/officeDocument/2006/math" xmlns:v="urn:schemas-microsoft-com:vml" xmlns:wp14="http://schemas.microsoft.com/office/word/2010/wordprocessingDrawing" xmlns:wp="http://schemas.openxmlformats.org/drawingml/2006/wordprocessingDrawing" xmlns:w10="urn:schemas-microsoft-com:office:word" xmlns:w="http://schemas.openxmlformats.org/wordprocessingml/2006/main" xmlns:w14="http://schemas.microsoft.com/office/word/2010/wordml" xmlns:w15="http://schemas.microsoft.com/office/word/2012/wordml" xmlns:wpg="http://schemas.microsoft.com/office/word/2010/wordprocessingGroup" xmlns:wpi="http://schemas.microsoft.com/office/word/2010/wordprocessingInk" xmlns:wne="http://schemas.microsoft.com/office/word/2006/wordml" xmlns:wps="http://schemas.microsoft.com/office/word/2010/wordprocessingShape" mc:Ignorable="w14 w15 wp14">
+  <w:p>
+    <w:pPr>
+      <w:pStyle w:val="Footer"/>
+    </w:pPr>
+  </w:p>
+</w:ftr>
+</file>
+
+<file path=word/footer2.xml><?xml version="1.0" encoding="utf-8"?>
+<w:ftr xmlns:wpc="http://schemas.microsoft.com/office/word/2010/wordprocessingCanvas" xmlns:mo="http://schemas.microsoft.com/office/mac/office/2008/main" xmlns:mc="http://schemas.openxmlformats.org/markup-compatibility/2006" xmlns:mv="urn:schemas-microsoft-com:mac:vml" xmlns:o="urn:schemas-microsoft-com:office:office" xmlns:r="http://schemas.openxmlformats.org/officeDocument/2006/relationships" xmlns:m="http://schemas.openxmlformats.org/officeDocument/2006/math" xmlns:v="urn:schemas-microsoft-com:vml" xmlns:wp14="http://schemas.microsoft.com/office/word/2010/wordprocessingDrawing" xmlns:wp="http://schemas.openxmlformats.org/drawingml/2006/wordprocessingDrawing" xmlns:w10="urn:schemas-microsoft-com:office:word" xmlns:w="http://schemas.openxmlformats.org/wordprocessingml/2006/main" xmlns:w14="http://schemas.microsoft.com/office/word/2010/wordml" xmlns:w15="http://schemas.microsoft.com/office/word/2012/wordml" xmlns:wpg="http://schemas.microsoft.com/office/word/2010/wordprocessingGroup" xmlns:wpi="http://schemas.microsoft.com/office/word/2010/wordprocessingInk" xmlns:wne="http://schemas.microsoft.com/office/word/2006/wordml" xmlns:wps="http://schemas.microsoft.com/office/word/2010/wordprocessingShape" mc:Ignorable="w14 w15 wp14">
+  <w:p>
+    <w:pPr>
+      <w:pStyle w:val="Footer"/>
+    </w:pPr>
+  </w:p>
+</w:ftr>
+</file>
+
+<file path=word/footer3.xml><?xml version="1.0" encoding="utf-8"?>
+<w:ftr xmlns:wpc="http://schemas.microsoft.com/office/word/2010/wordprocessingCanvas" xmlns:mo="http://schemas.microsoft.com/office/mac/office/2008/main" xmlns:mc="http://schemas.openxmlformats.org/markup-compatibility/2006" xmlns:mv="urn:schemas-microsoft-com:mac:vml" xmlns:o="urn:schemas-microsoft-com:office:office" xmlns:r="http://schemas.openxmlformats.org/officeDocument/2006/relationships" xmlns:m="http://schemas.openxmlformats.org/officeDocument/2006/math" xmlns:v="urn:schemas-microsoft-com:vml" xmlns:wp14="http://schemas.microsoft.com/office/word/2010/wordprocessingDrawing" xmlns:wp="http://schemas.openxmlformats.org/drawingml/2006/wordprocessingDrawing" xmlns:w10="urn:schemas-microsoft-com:office:word" xmlns:w="http://schemas.openxmlformats.org/wordprocessingml/2006/main" xmlns:w14="http://schemas.microsoft.com/office/word/2010/wordml" xmlns:w15="http://schemas.microsoft.com/office/word/2012/wordml" xmlns:wpg="http://schemas.microsoft.com/office/word/2010/wordprocessingGroup" xmlns:wpi="http://schemas.microsoft.com/office/word/2010/wordprocessingInk" xmlns:wne="http://schemas.microsoft.com/office/word/2006/wordml" xmlns:wps="http://schemas.microsoft.com/office/word/2010/wordprocessingShape" mc:Ignorable="w14 w15 wp14">
+  <w:p>
+    <w:pPr>
+      <w:pStyle w:val="Footer"/>
+    </w:pPr>
+  </w:p>
+</w:ftr>
+</file>
+
 <file path=word/footnotes.xml><?xml version="1.0" encoding="utf-8"?>
 <w:footnotes xmlns:wpc="http://schemas.microsoft.com/office/word/2010/wordprocessingCanvas" xmlns:mo="http://schemas.microsoft.com/office/mac/office/2008/main" xmlns:mc="http://schemas.openxmlformats.org/markup-compatibility/2006" xmlns:mv="urn:schemas-microsoft-com:mac:vml" xmlns:o="urn:schemas-microsoft-com:office:office" xmlns:r="http://schemas.openxmlformats.org/officeDocument/2006/relationships" xmlns:m="http://schemas.openxmlformats.org/officeDocument/2006/math" xmlns:v="urn:schemas-microsoft-com:vml" xmlns:wp14="http://schemas.microsoft.com/office/word/2010/wordprocessingDrawing" xmlns:wp="http://schemas.openxmlformats.org/drawingml/2006/wordprocessingDrawing" xmlns:w10="urn:schemas-microsoft-com:office:word" xmlns:w="http://schemas.openxmlformats.org/wordprocessingml/2006/main" xmlns:w14="http://schemas.microsoft.com/office/word/2010/wordml" xmlns:w15="http://schemas.microsoft.com/office/word/2012/wordml" xmlns:wpg="http://schemas.microsoft.com/office/word/2010/wordprocessingGroup" xmlns:wpi="http://schemas.microsoft.com/office/word/2010/wordprocessingInk" xmlns:wne="http://schemas.microsoft.com/office/word/2006/wordml" xmlns:wps="http://schemas.microsoft.com/office/word/2010/wordprocessingShape" mc:Ignorable="w14 w15 wp14">
   <w:footnote w:type="separator" w:id="-1">
@@ -631,6 +664,16 @@
 </file>
 
 <file path=word/header1.xml><?xml version="1.0" encoding="utf-8"?>
+<w:hdr xmlns:wpc="http://schemas.microsoft.com/office/word/2010/wordprocessingCanvas" xmlns:mo="http://schemas.microsoft.com/office/mac/office/2008/main" xmlns:mc="http://schemas.openxmlformats.org/markup-compatibility/2006" xmlns:mv="urn:schemas-microsoft-com:mac:vml" xmlns:o="urn:schemas-microsoft-com:office:office" xmlns:r="http://schemas.openxmlformats.org/officeDocument/2006/relationships" xmlns:m="http://schemas.openxmlformats.org/officeDocument/2006/math" xmlns:v="urn:schemas-microsoft-com:vml" xmlns:wp14="http://schemas.microsoft.com/office/word/2010/wordprocessingDrawing" xmlns:wp="http://schemas.openxmlformats.org/drawingml/2006/wordprocessingDrawing" xmlns:w10="urn:schemas-microsoft-com:office:word" xmlns:w="http://schemas.openxmlformats.org/wordprocessingml/2006/main" xmlns:w14="http://schemas.microsoft.com/office/word/2010/wordml" xmlns:w15="http://schemas.microsoft.com/office/word/2012/wordml" xmlns:wpg="http://schemas.microsoft.com/office/word/2010/wordprocessingGroup" xmlns:wpi="http://schemas.microsoft.com/office/word/2010/wordprocessingInk" xmlns:wne="http://schemas.microsoft.com/office/word/2006/wordml" xmlns:wps="http://schemas.microsoft.com/office/word/2010/wordprocessingShape" mc:Ignorable="w14 w15 wp14">
+  <w:p>
+    <w:pPr>
+      <w:pStyle w:val="Header"/>
+    </w:pPr>
+  </w:p>
+</w:hdr>
+</file>
+
+<file path=word/header2.xml><?xml version="1.0" encoding="utf-8"?>
 <w:hdr xmlns:wpc="http://schemas.microsoft.com/office/word/2010/wordprocessingCanvas" xmlns:mo="http://schemas.microsoft.com/office/mac/office/2008/main" xmlns:mc="http://schemas.openxmlformats.org/markup-compatibility/2006" xmlns:mv="urn:schemas-microsoft-com:mac:vml" xmlns:o="urn:schemas-microsoft-com:office:office" xmlns:r="http://schemas.openxmlformats.org/officeDocument/2006/relationships" xmlns:m="http://schemas.openxmlformats.org/officeDocument/2006/math" xmlns:v="urn:schemas-microsoft-com:vml" xmlns:wp14="http://schemas.microsoft.com/office/word/2010/wordprocessingDrawing" xmlns:wp="http://schemas.openxmlformats.org/drawingml/2006/wordprocessingDrawing" xmlns:w10="urn:schemas-microsoft-com:office:word" xmlns:w="http://schemas.openxmlformats.org/wordprocessingml/2006/main" xmlns:w14="http://schemas.microsoft.com/office/word/2010/wordml" xmlns:w15="http://schemas.microsoft.com/office/word/2012/wordml" xmlns:wpg="http://schemas.microsoft.com/office/word/2010/wordprocessingGroup" xmlns:wpi="http://schemas.microsoft.com/office/word/2010/wordprocessingInk" xmlns:wne="http://schemas.microsoft.com/office/word/2006/wordml" xmlns:wps="http://schemas.microsoft.com/office/word/2010/wordprocessingShape" mc:Ignorable="w14 w15 wp14">
   <w:p>
     <w:pPr>
@@ -771,12 +814,42 @@
   </w:p>
   <w:p>
     <w:pPr>
-      <w:jc w:val="center"/>
+      <w:jc w:val="right"/>
       <w:rPr>
         <w:b/>
         <w:sz w:val="24"/>
         <w:szCs w:val="24"/>
       </w:rPr>
+    </w:pPr>
+    <w:r>
+      <w:rPr>
+        <w:b/>
+        <w:sz w:val="24"/>
+        <w:szCs w:val="24"/>
+      </w:rPr>
+      <w:t>V1.0</w:t>
+    </w:r>
+    <w:bookmarkStart w:id="0" w:name="_GoBack"/>
+    <w:bookmarkEnd w:id="0"/>
+  </w:p>
+  <w:p>
+    <w:pPr>
+      <w:jc w:val="center"/>
+      <w:rPr>
+        <w:b/>
+        <w:sz w:val="24"/>
+        <w:szCs w:val="24"/>
+      </w:rPr>
+    </w:pPr>
+  </w:p>
+</w:hdr>
+</file>
+
+<file path=word/header3.xml><?xml version="1.0" encoding="utf-8"?>
+<w:hdr xmlns:wpc="http://schemas.microsoft.com/office/word/2010/wordprocessingCanvas" xmlns:mo="http://schemas.microsoft.com/office/mac/office/2008/main" xmlns:mc="http://schemas.openxmlformats.org/markup-compatibility/2006" xmlns:mv="urn:schemas-microsoft-com:mac:vml" xmlns:o="urn:schemas-microsoft-com:office:office" xmlns:r="http://schemas.openxmlformats.org/officeDocument/2006/relationships" xmlns:m="http://schemas.openxmlformats.org/officeDocument/2006/math" xmlns:v="urn:schemas-microsoft-com:vml" xmlns:wp14="http://schemas.microsoft.com/office/word/2010/wordprocessingDrawing" xmlns:wp="http://schemas.openxmlformats.org/drawingml/2006/wordprocessingDrawing" xmlns:w10="urn:schemas-microsoft-com:office:word" xmlns:w="http://schemas.openxmlformats.org/wordprocessingml/2006/main" xmlns:w14="http://schemas.microsoft.com/office/word/2010/wordml" xmlns:w15="http://schemas.microsoft.com/office/word/2012/wordml" xmlns:wpg="http://schemas.microsoft.com/office/word/2010/wordprocessingGroup" xmlns:wpi="http://schemas.microsoft.com/office/word/2010/wordprocessingInk" xmlns:wne="http://schemas.microsoft.com/office/word/2006/wordml" xmlns:wps="http://schemas.microsoft.com/office/word/2010/wordprocessingShape" mc:Ignorable="w14 w15 wp14">
+  <w:p>
+    <w:pPr>
+      <w:pStyle w:val="Header"/>
     </w:pPr>
   </w:p>
 </w:hdr>

</xml_diff>